<commit_message>
Some modification to user guide
</commit_message>
<xml_diff>
--- a/Tunnel Diode GUI User Guide.docx
+++ b/Tunnel Diode GUI User Guide.docx
@@ -102,7 +102,15 @@
     <w:p/>
     <w:p>
       <w:r>
-        <w:t>The tunnel diode is given by:</w:t>
+        <w:t>The</w:t>
+      </w:r>
+      <w:r>
+        <w:t xml:space="preserve"> current going through the</w:t>
+      </w:r>
+      <w:bookmarkStart w:id="0" w:name="_GoBack"/>
+      <w:bookmarkEnd w:id="0"/>
+      <w:r>
+        <w:t xml:space="preserve"> tunnel diode is given by:</w:t>
       </w:r>
     </w:p>
     <w:p>
@@ -151,13 +159,8 @@
       </w:r>
     </w:p>
     <w:p>
-      <w:proofErr w:type="gramStart"/>
-      <w:r>
-        <w:t>with</w:t>
-      </w:r>
-      <w:proofErr w:type="gramEnd"/>
-      <w:r>
-        <w:t xml:space="preserve"> </w:t>
+      <w:r>
+        <w:t xml:space="preserve">with </w:t>
       </w:r>
       <m:oMath>
         <m:sSub>
@@ -218,8 +221,6 @@
           </m:sub>
         </m:sSub>
       </m:oMath>
-      <w:bookmarkStart w:id="0" w:name="_GoBack"/>
-      <w:bookmarkEnd w:id="0"/>
       <w:r>
         <w:t xml:space="preserve"> in V.</w:t>
       </w:r>
@@ -312,15 +313,7 @@
         </m:sSub>
       </m:oMath>
       <w:r>
-        <w:t xml:space="preserve"> </w:t>
-      </w:r>
-      <w:proofErr w:type="gramStart"/>
-      <w:r>
-        <w:t>and</w:t>
-      </w:r>
-      <w:proofErr w:type="gramEnd"/>
-      <w:r>
-        <w:t xml:space="preserve"> </w:t>
+        <w:t xml:space="preserve"> and </w:t>
       </w:r>
       <m:oMath>
         <m:sSub>
@@ -350,10 +343,7 @@
         </m:sSub>
       </m:oMath>
       <w:r>
-        <w:t xml:space="preserve"> should be long enough and low enough, respectively, such that the output voltage can reach its maximum before falling back to zero. This </w:t>
-      </w:r>
-      <w:r>
-        <w:t>is most easily witnessed by the output voltage reaching a plateau (see below).</w:t>
+        <w:t xml:space="preserve"> should be long enough and low enough, respectively, such that the output voltage can reach its maximum before falling back to zero. This is most easily witnessed by the output voltage reaching a plateau (see below).</w:t>
       </w:r>
     </w:p>
     <w:p/>
@@ -471,10 +461,7 @@
     <w:p/>
     <w:p>
       <w:r>
-        <w:t xml:space="preserve">Below is the bifurcation plot for the </w:t>
-      </w:r>
-      <w:r>
-        <w:t>system. The lower and upper branches are stable and the middle of the “S” is unstable.</w:t>
+        <w:t>Below is the bifurcation plot for the system. The lower and upper branches are stable and the middle of the “S” is unstable.</w:t>
       </w:r>
     </w:p>
     <w:p>
@@ -593,15 +580,7 @@
         </m:sSub>
       </m:oMath>
       <w:r>
-        <w:t>to dictate the input voltage. Only numbers can be entered. To plot the output voltage a</w:t>
-      </w:r>
-      <w:proofErr w:type="spellStart"/>
-      <w:r>
-        <w:t>s</w:t>
-      </w:r>
-      <w:proofErr w:type="spellEnd"/>
-      <w:r>
-        <w:t xml:space="preserve"> a function of time, the “calculate” button should be pressed. </w:t>
+        <w:t xml:space="preserve">to dictate the input voltage. Only numbers can be entered. To plot the output voltage as a function of time, the “calculate” button should be pressed. </w:t>
       </w:r>
     </w:p>
     <w:p/>

</xml_diff>

<commit_message>
Added Circuit Component Values to User Guide
Added resistor, capacitor, and inductor values
</commit_message>
<xml_diff>
--- a/Tunnel Diode GUI User Guide.docx
+++ b/Tunnel Diode GUI User Guide.docx
@@ -99,6 +99,46 @@
         </w:drawing>
       </w:r>
     </w:p>
+    <w:p>
+      <w:pPr>
+        <w:jc w:val="center"/>
+      </w:pPr>
+    </w:p>
+    <w:p>
+      <w:r>
+        <w:t>The values of the circuit components are R = 1.5 k</w:t>
+      </w:r>
+      <m:oMath>
+        <m:r>
+          <m:rPr>
+            <m:sty m:val="p"/>
+          </m:rPr>
+          <w:rPr>
+            <w:rFonts w:ascii="Cambria Math" w:hAnsi="Cambria Math"/>
+          </w:rPr>
+          <m:t>Ω</m:t>
+        </m:r>
+      </m:oMath>
+      <w:r>
+        <w:t xml:space="preserve">, C = 2 pF, 5 </w:t>
+      </w:r>
+      <m:oMath>
+        <m:r>
+          <w:rPr>
+            <w:rFonts w:ascii="Cambria Math" w:hAnsi="Cambria Math"/>
+          </w:rPr>
+          <m:t>μ</m:t>
+        </m:r>
+      </m:oMath>
+      <w:r>
+        <w:t>H</w:t>
+      </w:r>
+      <w:r>
+        <w:t>.</w:t>
+      </w:r>
+      <w:bookmarkStart w:id="0" w:name="_GoBack"/>
+      <w:bookmarkEnd w:id="0"/>
+    </w:p>
     <w:p/>
     <w:p>
       <w:r>
@@ -333,10 +373,10 @@
         </m:sSub>
       </m:oMath>
       <w:r>
-        <w:t xml:space="preserve"> should be long enough and low enough, respectively, such that the output vo</w:t>
-      </w:r>
-      <w:r>
-        <w:t>ltage can reach its maximum before falling back to zero. This is most easily witnessed by the output voltage reaching a plateau (see below).</w:t>
+        <w:t xml:space="preserve"> should b</w:t>
+      </w:r>
+      <w:r>
+        <w:t>e long enough and low enough, respectively, such that the output voltage can reach its maximum before falling back to zero. This is most easily witnessed by the output voltage reaching a plateau (see below).</w:t>
       </w:r>
     </w:p>
     <w:p>
@@ -447,10 +487,7 @@
         </m:sSub>
       </m:oMath>
       <w:r>
-        <w:t xml:space="preserve"> that reach the maximum output voltage, the rise time should come o</w:t>
-      </w:r>
-      <w:r>
-        <w:t>ut to be about 10 ns.</w:t>
+        <w:t xml:space="preserve"> that reach the maximum output voltage, the rise time should come out to be about 10 ns.</w:t>
       </w:r>
     </w:p>
     <w:p/>
@@ -678,10 +715,10 @@
     <w:p/>
     <w:p>
       <w:r>
-        <w:t>Below is the bifurcation plot for the system. The fixed points for the output voltage reflect the peak output voltage that is expected giv</w:t>
-      </w:r>
-      <w:r>
-        <w:t xml:space="preserve">en </w:t>
+        <w:t xml:space="preserve">Below is the bifurcation plot for the system. The fixed points for the </w:t>
+      </w:r>
+      <w:r>
+        <w:t xml:space="preserve">output voltage reflect the peak output voltage that is expected given </w:t>
       </w:r>
       <m:oMath>
         <m:sSub>
@@ -741,10 +778,10 @@
         </m:sSub>
       </m:oMath>
       <w:r>
-        <w:t xml:space="preserve"> should be increased until it has been reached. The lower and upper branches are stable and the middle of the “S” never occurs given the initial conditions that v</w:t>
-      </w:r>
-      <w:r>
-        <w:t>oltage and current are zero at t=0.</w:t>
+        <w:t xml:space="preserve"> should be increased until it has been reached. The lower and upper branches are stable and the</w:t>
+      </w:r>
+      <w:r>
+        <w:t xml:space="preserve"> middle of the “S” never occurs given the initial conditions that voltage and current are zero at t=0.</w:t>
       </w:r>
     </w:p>
     <w:p/>
@@ -938,12 +975,7 @@
         <w:t>, the fixed point is the lowest stable value as the input voltage increas</w:t>
       </w:r>
       <w:r>
-        <w:t>e</w:t>
-      </w:r>
-      <w:bookmarkStart w:id="0" w:name="_GoBack"/>
-      <w:bookmarkEnd w:id="0"/>
-      <w:r>
-        <w:t>s from zero.</w:t>
+        <w:t>es from zero.</w:t>
       </w:r>
     </w:p>
     <w:p/>
@@ -1257,7 +1289,7 @@
       <w:rPr>
         <w:noProof/>
       </w:rPr>
-      <w:t>3</w:t>
+      <w:t>1</w:t>
     </w:r>
     <w:r>
       <w:fldChar w:fldCharType="end"/>
@@ -1843,6 +1875,16 @@
       <w:sz w:val="26"/>
     </w:rPr>
   </w:style>
+  <w:style w:type="character" w:styleId="PlaceholderText">
+    <w:name w:val="Placeholder Text"/>
+    <w:basedOn w:val="DefaultParagraphFont"/>
+    <w:uiPriority w:val="99"/>
+    <w:semiHidden/>
+    <w:rsid w:val="001C22DD"/>
+    <w:rPr>
+      <w:color w:val="808080"/>
+    </w:rPr>
+  </w:style>
 </w:styles>
 </file>
 

</xml_diff>

<commit_message>
Fixed Circuit Component Value Units
Units were wrong :(
</commit_message>
<xml_diff>
--- a/Tunnel Diode GUI User Guide.docx
+++ b/Tunnel Diode GUI User Guide.docx
@@ -120,7 +120,13 @@
         </m:r>
       </m:oMath>
       <w:r>
-        <w:t xml:space="preserve">, C = 2 pF, 5 </w:t>
+        <w:t xml:space="preserve">, C = 2 pF, </w:t>
+      </w:r>
+      <w:r>
+        <w:t xml:space="preserve">L = </w:t>
+      </w:r>
+      <w:r>
+        <w:t xml:space="preserve">5 </w:t>
       </w:r>
       <m:oMath>
         <m:r>
@@ -136,8 +142,6 @@
       <w:r>
         <w:t>.</w:t>
       </w:r>
-      <w:bookmarkStart w:id="0" w:name="_GoBack"/>
-      <w:bookmarkEnd w:id="0"/>
     </w:p>
     <w:p/>
     <w:p>
@@ -189,10 +193,17 @@
           </wp:inline>
         </w:drawing>
       </w:r>
-    </w:p>
-    <w:p>
-      <w:r>
-        <w:t xml:space="preserve">with </w:t>
+      <w:bookmarkStart w:id="0" w:name="_GoBack"/>
+      <w:bookmarkEnd w:id="0"/>
+    </w:p>
+    <w:p>
+      <w:proofErr w:type="gramStart"/>
+      <w:r>
+        <w:t>with</w:t>
+      </w:r>
+      <w:proofErr w:type="gramEnd"/>
+      <w:r>
+        <w:t xml:space="preserve"> </w:t>
       </w:r>
       <m:oMath>
         <m:sSub>
@@ -343,7 +354,15 @@
         </m:sSub>
       </m:oMath>
       <w:r>
-        <w:t xml:space="preserve"> and </w:t>
+        <w:t xml:space="preserve"> </w:t>
+      </w:r>
+      <w:proofErr w:type="gramStart"/>
+      <w:r>
+        <w:t>and</w:t>
+      </w:r>
+      <w:proofErr w:type="gramEnd"/>
+      <w:r>
+        <w:t xml:space="preserve"> </w:t>
       </w:r>
       <m:oMath>
         <m:sSub>
@@ -373,10 +392,7 @@
         </m:sSub>
       </m:oMath>
       <w:r>
-        <w:t xml:space="preserve"> should b</w:t>
-      </w:r>
-      <w:r>
-        <w:t>e long enough and low enough, respectively, such that the output voltage can reach its maximum before falling back to zero. This is most easily witnessed by the output voltage reaching a plateau (see below).</w:t>
+        <w:t xml:space="preserve"> should be long enough and low enough, respectively, such that the output voltage can reach its maximum before falling back to zero. This is most easily witnessed by the output voltage reaching a plateau (see below).</w:t>
       </w:r>
     </w:p>
     <w:p>
@@ -542,8 +558,13 @@
       </w:r>
     </w:p>
     <w:p>
-      <w:r>
-        <w:t xml:space="preserve">and the state variables are </w:t>
+      <w:proofErr w:type="gramStart"/>
+      <w:r>
+        <w:t>and</w:t>
+      </w:r>
+      <w:proofErr w:type="gramEnd"/>
+      <w:r>
+        <w:t xml:space="preserve"> the state variables are </w:t>
       </w:r>
       <m:oMath>
         <m:sSub>
@@ -668,19 +689,7 @@
           <w:rPr>
             <w:rFonts w:ascii="Cambria Math" w:hAnsi="Cambria Math"/>
           </w:rPr>
-          <m:t xml:space="preserve">; </m:t>
-        </m:r>
-        <m:r>
-          <w:rPr>
-            <w:rFonts w:ascii="Cambria Math" w:hAnsi="Cambria Math"/>
-          </w:rPr>
-          <m:t>u</m:t>
-        </m:r>
-        <m:r>
-          <w:rPr>
-            <w:rFonts w:ascii="Cambria Math" w:hAnsi="Cambria Math"/>
-          </w:rPr>
-          <m:t xml:space="preserve"> = </m:t>
+          <m:t xml:space="preserve">; u = </m:t>
         </m:r>
         <m:sSub>
           <m:sSubPr>
@@ -715,10 +724,7 @@
     <w:p/>
     <w:p>
       <w:r>
-        <w:t xml:space="preserve">Below is the bifurcation plot for the system. The fixed points for the </w:t>
-      </w:r>
-      <w:r>
-        <w:t xml:space="preserve">output voltage reflect the peak output voltage that is expected given </w:t>
+        <w:t xml:space="preserve">Below is the bifurcation plot for the system. The fixed points for the output voltage reflect the peak output voltage that is expected given </w:t>
       </w:r>
       <m:oMath>
         <m:sSub>
@@ -778,10 +784,7 @@
         </m:sSub>
       </m:oMath>
       <w:r>
-        <w:t xml:space="preserve"> should be increased until it has been reached. The lower and upper branches are stable and the</w:t>
-      </w:r>
-      <w:r>
-        <w:t xml:space="preserve"> middle of the “S” never occurs given the initial conditions that voltage and current are zero at t=0.</w:t>
+        <w:t xml:space="preserve"> should be increased until it has been reached. The lower and upper branches are stable and the middle of the “S” never occurs given the initial conditions that voltage and current are zero at t=0.</w:t>
       </w:r>
     </w:p>
     <w:p/>
@@ -833,9 +836,11 @@
     </w:p>
     <w:p/>
     <w:p>
+      <w:proofErr w:type="gramStart"/>
       <w:r>
         <w:t xml:space="preserve">For </w:t>
       </w:r>
+      <w:proofErr w:type="gramEnd"/>
       <m:oMath>
         <m:r>
           <w:rPr>
@@ -955,34 +960,40 @@
         </m:r>
       </m:oMath>
       <w:r>
-        <w:t xml:space="preserve"> and </w:t>
-      </w:r>
+        <w:t xml:space="preserve"> </w:t>
+      </w:r>
+      <w:proofErr w:type="gramStart"/>
+      <w:r>
+        <w:t xml:space="preserve">and </w:t>
+      </w:r>
+      <w:proofErr w:type="gramEnd"/>
       <m:oMath>
         <m:r>
           <w:rPr>
             <w:rFonts w:ascii="Cambria Math" w:hAnsi="Cambria Math"/>
           </w:rPr>
-          <m:t>I</m:t>
-        </m:r>
-        <m:r>
-          <w:rPr>
-            <w:rFonts w:ascii="Cambria Math" w:hAnsi="Cambria Math"/>
-          </w:rPr>
-          <m:t>(0)=0</m:t>
+          <m:t>I(0)=0</m:t>
         </m:r>
       </m:oMath>
       <w:r>
         <w:t>, the fixed point is the lowest stable value as the input voltage increas</w:t>
       </w:r>
-      <w:r>
-        <w:t>es from zero.</w:t>
+      <w:proofErr w:type="spellStart"/>
+      <w:r>
+        <w:t>es</w:t>
+      </w:r>
+      <w:proofErr w:type="spellEnd"/>
+      <w:r>
+        <w:t xml:space="preserve"> from zero.</w:t>
       </w:r>
     </w:p>
     <w:p/>
     <w:p>
+      <w:proofErr w:type="gramStart"/>
       <w:r>
         <w:t xml:space="preserve">When </w:t>
       </w:r>
+      <w:proofErr w:type="gramEnd"/>
       <m:oMath>
         <m:sSub>
           <m:sSubPr>
@@ -1031,10 +1042,7 @@
     </w:p>
     <w:p>
       <w:r>
-        <w:t xml:space="preserve">Upon </w:t>
-      </w:r>
-      <w:r>
-        <w:t xml:space="preserve">first starting the GUI, the user can enter </w:t>
+        <w:t xml:space="preserve">Upon first starting the GUI, the user can enter </w:t>
       </w:r>
       <m:oMath>
         <m:sSub>
@@ -1100,11 +1108,13 @@
     <w:p/>
     <w:p>
       <w:r>
-        <w:t>Points of interest that should be t</w:t>
-      </w:r>
-      <w:r>
-        <w:t xml:space="preserve">ested are </w:t>
-      </w:r>
+        <w:t xml:space="preserve">Points of interest that should be tested </w:t>
+      </w:r>
+      <w:proofErr w:type="gramStart"/>
+      <w:r>
+        <w:t xml:space="preserve">are </w:t>
+      </w:r>
+      <w:proofErr w:type="gramEnd"/>
       <m:oMath>
         <m:sSub>
           <m:sSubPr>
@@ -1165,8 +1175,13 @@
       <w:r>
         <w:t>= 40 ns. A variety of behaviors from the tunnel diode can be seen in this region, where the bifurcations occur. Other maximum voltages outside of this range should be tested as a compar</w:t>
       </w:r>
-      <w:r>
-        <w:t>ison.</w:t>
+      <w:proofErr w:type="spellStart"/>
+      <w:r>
+        <w:t>ison</w:t>
+      </w:r>
+      <w:proofErr w:type="spellEnd"/>
+      <w:r>
+        <w:t>.</w:t>
       </w:r>
     </w:p>
     <w:p/>
@@ -1289,7 +1304,7 @@
       <w:rPr>
         <w:noProof/>
       </w:rPr>
-      <w:t>1</w:t>
+      <w:t>3</w:t>
     </w:r>
     <w:r>
       <w:fldChar w:fldCharType="end"/>

</xml_diff>